<commit_message>
Configure Swagger for JWT token
</commit_message>
<xml_diff>
--- a/Documentation.docx
+++ b/Documentation.docx
@@ -13458,17 +13458,17 @@
           <w:lang w:val="en-IN"/>
         </w:rPr>
       </w:pPr>
-      <w:bookmarkStart w:id="16" w:name="_Hlk133851458"/>
-      <w:bookmarkStart w:id="17" w:name="_Toc133853412"/>
+      <w:bookmarkStart w:id="16" w:name="_Toc133853412"/>
+      <w:bookmarkStart w:id="17" w:name="_Hlk133851458"/>
       <w:r>
         <w:rPr>
           <w:lang w:val="en-IN"/>
         </w:rPr>
         <w:t>Query Parameter Versioning</w:t>
       </w:r>
-      <w:bookmarkEnd w:id="17"/>
-    </w:p>
-    <w:bookmarkEnd w:id="16"/>
+      <w:bookmarkEnd w:id="16"/>
+    </w:p>
+    <w:bookmarkEnd w:id="17"/>
     <w:p>
       <w:pPr>
         <w:pStyle w:val="ListParagraph"/>
@@ -13584,8 +13584,8 @@
           <w:lang w:val="en-IN"/>
         </w:rPr>
       </w:pPr>
-      <w:bookmarkStart w:id="18" w:name="_Hlk133851465"/>
-      <w:bookmarkStart w:id="19" w:name="_Toc133853413"/>
+      <w:bookmarkStart w:id="18" w:name="_Toc133853413"/>
+      <w:bookmarkStart w:id="19" w:name="_Hlk133851465"/>
       <w:r>
         <w:rPr>
           <w:lang w:val="en-IN"/>
@@ -13593,9 +13593,9 @@
         <w:lastRenderedPageBreak/>
         <w:t>Header Versioning:</w:t>
       </w:r>
-      <w:bookmarkEnd w:id="19"/>
-    </w:p>
-    <w:bookmarkEnd w:id="18"/>
+      <w:bookmarkEnd w:id="18"/>
+    </w:p>
+    <w:bookmarkEnd w:id="19"/>
     <w:p>
       <w:pPr>
         <w:pStyle w:val="ListParagraph"/>
@@ -13781,17 +13781,17 @@
           <w:lang w:val="en-IN"/>
         </w:rPr>
       </w:pPr>
-      <w:bookmarkStart w:id="20" w:name="_Hlk133851507"/>
-      <w:bookmarkStart w:id="21" w:name="_Toc133853414"/>
+      <w:bookmarkStart w:id="20" w:name="_Toc133853414"/>
+      <w:bookmarkStart w:id="21" w:name="_Hlk133851507"/>
       <w:r>
         <w:rPr>
           <w:lang w:val="en-IN"/>
         </w:rPr>
         <w:t>Media Type</w:t>
       </w:r>
-      <w:bookmarkEnd w:id="21"/>
-    </w:p>
-    <w:bookmarkEnd w:id="20"/>
+      <w:bookmarkEnd w:id="20"/>
+    </w:p>
+    <w:bookmarkEnd w:id="21"/>
     <w:p>
       <w:pPr>
         <w:pStyle w:val="ListParagraph"/>
@@ -14147,13 +14147,7 @@
         <w:rPr>
           <w:lang w:val="en-IN"/>
         </w:rPr>
-        <w:t>versionlearn</w:t>
-      </w:r>
-      <w:r>
-        <w:rPr>
-          <w:lang w:val="en-IN"/>
-        </w:rPr>
-        <w:t>.</w:t>
+        <w:t>versionlearn.</w:t>
       </w:r>
       <w:r>
         <w:rPr>
@@ -14210,33 +14204,6 @@
         </w:rPr>
         <w:t xml:space="preserve"> have significant changes between versions.</w:t>
       </w:r>
-    </w:p>
-    <w:p>
-      <w:pPr>
-        <w:rPr>
-          <w:lang w:val="en-IN"/>
-        </w:rPr>
-      </w:pPr>
-    </w:p>
-    <w:p>
-      <w:pPr>
-        <w:rPr>
-          <w:lang w:val="en-IN"/>
-        </w:rPr>
-      </w:pPr>
-      <w:r>
-        <w:rPr>
-          <w:lang w:val="en-IN"/>
-        </w:rPr>
-        <w:br w:type="page"/>
-      </w:r>
-    </w:p>
-    <w:p>
-      <w:pPr>
-        <w:rPr>
-          <w:lang w:val="en-IN"/>
-        </w:rPr>
-      </w:pPr>
     </w:p>
     <w:sectPr>
       <w:pgSz w:w="12240" w:h="15840"/>

</xml_diff>